<commit_message>
COntinued Sozio, started Entwicklung
</commit_message>
<xml_diff>
--- a/Psychologie/1/Sozialpsychologie/Zusammenfassung.docx
+++ b/Psychologie/1/Sozialpsychologie/Zusammenfassung.docx
@@ -45,7 +45,7 @@
       <w:sdtContent>
         <w:p>
           <w:pPr>
-            <w:pStyle w:val="Inhaltsverzeichnisberschrift"/>
+            <w:pStyle w:val="TOCHeading"/>
             <w:rPr>
               <w:rFonts w:cstheme="majorHAnsi"/>
             </w:rPr>
@@ -60,7 +60,7 @@
         </w:p>
         <w:p>
           <w:pPr>
-            <w:pStyle w:val="Verzeichnis1"/>
+            <w:pStyle w:val="TOC1"/>
             <w:rPr>
               <w:rFonts w:cstheme="minorBidi"/>
               <w:b w:val="0"/>
@@ -142,7 +142,7 @@
         </w:p>
         <w:p>
           <w:pPr>
-            <w:pStyle w:val="Verzeichnis2"/>
+            <w:pStyle w:val="TOC2"/>
             <w:tabs>
               <w:tab w:val="right" w:leader="dot" w:pos="9062"/>
             </w:tabs>
@@ -212,7 +212,7 @@
         </w:p>
         <w:p>
           <w:pPr>
-            <w:pStyle w:val="Verzeichnis2"/>
+            <w:pStyle w:val="TOC2"/>
             <w:tabs>
               <w:tab w:val="right" w:leader="dot" w:pos="9062"/>
             </w:tabs>
@@ -282,7 +282,7 @@
         </w:p>
         <w:p>
           <w:pPr>
-            <w:pStyle w:val="Verzeichnis2"/>
+            <w:pStyle w:val="TOC2"/>
             <w:tabs>
               <w:tab w:val="right" w:leader="dot" w:pos="9062"/>
             </w:tabs>
@@ -352,7 +352,7 @@
         </w:p>
         <w:p>
           <w:pPr>
-            <w:pStyle w:val="Verzeichnis2"/>
+            <w:pStyle w:val="TOC2"/>
             <w:tabs>
               <w:tab w:val="right" w:leader="dot" w:pos="9062"/>
             </w:tabs>
@@ -422,7 +422,7 @@
         </w:p>
         <w:p>
           <w:pPr>
-            <w:pStyle w:val="Verzeichnis3"/>
+            <w:pStyle w:val="TOC3"/>
             <w:rPr>
               <w:rFonts w:cstheme="minorBidi"/>
               <w:i w:val="0"/>
@@ -481,7 +481,7 @@
         </w:p>
         <w:p>
           <w:pPr>
-            <w:pStyle w:val="Verzeichnis3"/>
+            <w:pStyle w:val="TOC3"/>
             <w:rPr>
               <w:rFonts w:cstheme="minorBidi"/>
               <w:i w:val="0"/>
@@ -540,7 +540,7 @@
         </w:p>
         <w:p>
           <w:pPr>
-            <w:pStyle w:val="Verzeichnis3"/>
+            <w:pStyle w:val="TOC3"/>
             <w:rPr>
               <w:rFonts w:cstheme="minorBidi"/>
               <w:i w:val="0"/>
@@ -599,7 +599,7 @@
         </w:p>
         <w:p>
           <w:pPr>
-            <w:pStyle w:val="Verzeichnis3"/>
+            <w:pStyle w:val="TOC3"/>
             <w:rPr>
               <w:rFonts w:cstheme="minorBidi"/>
               <w:i w:val="0"/>
@@ -658,7 +658,7 @@
         </w:p>
         <w:p>
           <w:pPr>
-            <w:pStyle w:val="Verzeichnis3"/>
+            <w:pStyle w:val="TOC3"/>
             <w:rPr>
               <w:rFonts w:cstheme="minorBidi"/>
               <w:i w:val="0"/>
@@ -717,7 +717,7 @@
         </w:p>
         <w:p>
           <w:pPr>
-            <w:pStyle w:val="Verzeichnis2"/>
+            <w:pStyle w:val="TOC2"/>
             <w:tabs>
               <w:tab w:val="right" w:leader="dot" w:pos="9062"/>
             </w:tabs>
@@ -787,7 +787,7 @@
         </w:p>
         <w:p>
           <w:pPr>
-            <w:pStyle w:val="Verzeichnis2"/>
+            <w:pStyle w:val="TOC2"/>
             <w:tabs>
               <w:tab w:val="right" w:leader="dot" w:pos="9062"/>
             </w:tabs>
@@ -857,7 +857,7 @@
         </w:p>
         <w:p>
           <w:pPr>
-            <w:pStyle w:val="Verzeichnis1"/>
+            <w:pStyle w:val="TOC1"/>
             <w:rPr>
               <w:rFonts w:cstheme="minorBidi"/>
               <w:b w:val="0"/>
@@ -915,7 +915,7 @@
         </w:p>
         <w:p>
           <w:pPr>
-            <w:pStyle w:val="Verzeichnis2"/>
+            <w:pStyle w:val="TOC2"/>
             <w:tabs>
               <w:tab w:val="right" w:leader="dot" w:pos="9062"/>
             </w:tabs>
@@ -984,7 +984,7 @@
         </w:p>
         <w:p>
           <w:pPr>
-            <w:pStyle w:val="Verzeichnis2"/>
+            <w:pStyle w:val="TOC2"/>
             <w:tabs>
               <w:tab w:val="right" w:leader="dot" w:pos="9062"/>
             </w:tabs>
@@ -1053,7 +1053,7 @@
         </w:p>
         <w:p>
           <w:pPr>
-            <w:pStyle w:val="Verzeichnis3"/>
+            <w:pStyle w:val="TOC3"/>
             <w:rPr>
               <w:rFonts w:cstheme="minorBidi"/>
               <w:i w:val="0"/>
@@ -1111,7 +1111,7 @@
         </w:p>
         <w:p>
           <w:pPr>
-            <w:pStyle w:val="Verzeichnis3"/>
+            <w:pStyle w:val="TOC3"/>
             <w:rPr>
               <w:rFonts w:cstheme="minorBidi"/>
               <w:i w:val="0"/>
@@ -1169,7 +1169,7 @@
         </w:p>
         <w:p>
           <w:pPr>
-            <w:pStyle w:val="Verzeichnis3"/>
+            <w:pStyle w:val="TOC3"/>
             <w:rPr>
               <w:rFonts w:cstheme="minorBidi"/>
               <w:i w:val="0"/>
@@ -1227,7 +1227,7 @@
         </w:p>
         <w:p>
           <w:pPr>
-            <w:pStyle w:val="Verzeichnis2"/>
+            <w:pStyle w:val="TOC2"/>
             <w:tabs>
               <w:tab w:val="right" w:leader="dot" w:pos="9062"/>
             </w:tabs>
@@ -1296,7 +1296,7 @@
         </w:p>
         <w:p>
           <w:pPr>
-            <w:pStyle w:val="Verzeichnis3"/>
+            <w:pStyle w:val="TOC3"/>
             <w:rPr>
               <w:rFonts w:cstheme="minorBidi"/>
               <w:i w:val="0"/>
@@ -1354,7 +1354,7 @@
         </w:p>
         <w:p>
           <w:pPr>
-            <w:pStyle w:val="Verzeichnis3"/>
+            <w:pStyle w:val="TOC3"/>
             <w:rPr>
               <w:rFonts w:cstheme="minorBidi"/>
               <w:i w:val="0"/>
@@ -1412,7 +1412,7 @@
         </w:p>
         <w:p>
           <w:pPr>
-            <w:pStyle w:val="Verzeichnis3"/>
+            <w:pStyle w:val="TOC3"/>
             <w:rPr>
               <w:rFonts w:cstheme="minorBidi"/>
               <w:i w:val="0"/>
@@ -1470,7 +1470,7 @@
         </w:p>
         <w:p>
           <w:pPr>
-            <w:pStyle w:val="Verzeichnis3"/>
+            <w:pStyle w:val="TOC3"/>
             <w:rPr>
               <w:rFonts w:cstheme="minorBidi"/>
               <w:i w:val="0"/>
@@ -1528,7 +1528,7 @@
         </w:p>
         <w:p>
           <w:pPr>
-            <w:pStyle w:val="Verzeichnis3"/>
+            <w:pStyle w:val="TOC3"/>
             <w:rPr>
               <w:rFonts w:cstheme="minorBidi"/>
               <w:i w:val="0"/>
@@ -1586,7 +1586,7 @@
         </w:p>
         <w:p>
           <w:pPr>
-            <w:pStyle w:val="Verzeichnis2"/>
+            <w:pStyle w:val="TOC2"/>
             <w:tabs>
               <w:tab w:val="right" w:leader="dot" w:pos="9062"/>
             </w:tabs>
@@ -1655,7 +1655,7 @@
         </w:p>
         <w:p>
           <w:pPr>
-            <w:pStyle w:val="Verzeichnis3"/>
+            <w:pStyle w:val="TOC3"/>
             <w:rPr>
               <w:rFonts w:cstheme="minorBidi"/>
               <w:i w:val="0"/>
@@ -1713,7 +1713,7 @@
         </w:p>
         <w:p>
           <w:pPr>
-            <w:pStyle w:val="Verzeichnis3"/>
+            <w:pStyle w:val="TOC3"/>
             <w:rPr>
               <w:rFonts w:cstheme="minorBidi"/>
               <w:i w:val="0"/>
@@ -1771,7 +1771,7 @@
         </w:p>
         <w:p>
           <w:pPr>
-            <w:pStyle w:val="Verzeichnis3"/>
+            <w:pStyle w:val="TOC3"/>
             <w:rPr>
               <w:rFonts w:cstheme="minorBidi"/>
               <w:i w:val="0"/>
@@ -1829,7 +1829,7 @@
         </w:p>
         <w:p>
           <w:pPr>
-            <w:pStyle w:val="Verzeichnis3"/>
+            <w:pStyle w:val="TOC3"/>
             <w:rPr>
               <w:rFonts w:cstheme="minorBidi"/>
               <w:i w:val="0"/>
@@ -1887,7 +1887,7 @@
         </w:p>
         <w:p>
           <w:pPr>
-            <w:pStyle w:val="Verzeichnis3"/>
+            <w:pStyle w:val="TOC3"/>
             <w:rPr>
               <w:rFonts w:cstheme="minorBidi"/>
               <w:i w:val="0"/>
@@ -1945,7 +1945,7 @@
         </w:p>
         <w:p>
           <w:pPr>
-            <w:pStyle w:val="Verzeichnis1"/>
+            <w:pStyle w:val="TOC1"/>
             <w:rPr>
               <w:rFonts w:cstheme="minorBidi"/>
               <w:b w:val="0"/>
@@ -2003,7 +2003,7 @@
         </w:p>
         <w:p>
           <w:pPr>
-            <w:pStyle w:val="Verzeichnis2"/>
+            <w:pStyle w:val="TOC2"/>
             <w:tabs>
               <w:tab w:val="right" w:leader="dot" w:pos="9062"/>
             </w:tabs>
@@ -2072,7 +2072,7 @@
         </w:p>
         <w:p>
           <w:pPr>
-            <w:pStyle w:val="Verzeichnis2"/>
+            <w:pStyle w:val="TOC2"/>
             <w:tabs>
               <w:tab w:val="right" w:leader="dot" w:pos="9062"/>
             </w:tabs>
@@ -2141,7 +2141,7 @@
         </w:p>
         <w:p>
           <w:pPr>
-            <w:pStyle w:val="Verzeichnis2"/>
+            <w:pStyle w:val="TOC2"/>
             <w:tabs>
               <w:tab w:val="right" w:leader="dot" w:pos="9062"/>
             </w:tabs>
@@ -2210,7 +2210,7 @@
         </w:p>
         <w:p>
           <w:pPr>
-            <w:pStyle w:val="Verzeichnis3"/>
+            <w:pStyle w:val="TOC3"/>
             <w:rPr>
               <w:rFonts w:cstheme="minorBidi"/>
               <w:i w:val="0"/>
@@ -2268,7 +2268,7 @@
         </w:p>
         <w:p>
           <w:pPr>
-            <w:pStyle w:val="Verzeichnis3"/>
+            <w:pStyle w:val="TOC3"/>
             <w:rPr>
               <w:rFonts w:cstheme="minorBidi"/>
               <w:i w:val="0"/>
@@ -2326,7 +2326,7 @@
         </w:p>
         <w:p>
           <w:pPr>
-            <w:pStyle w:val="Verzeichnis3"/>
+            <w:pStyle w:val="TOC3"/>
             <w:rPr>
               <w:rFonts w:cstheme="minorBidi"/>
               <w:i w:val="0"/>
@@ -2384,7 +2384,7 @@
         </w:p>
         <w:p>
           <w:pPr>
-            <w:pStyle w:val="Verzeichnis3"/>
+            <w:pStyle w:val="TOC3"/>
             <w:rPr>
               <w:rFonts w:cstheme="minorBidi"/>
               <w:i w:val="0"/>
@@ -2442,7 +2442,7 @@
         </w:p>
         <w:p>
           <w:pPr>
-            <w:pStyle w:val="Verzeichnis3"/>
+            <w:pStyle w:val="TOC3"/>
             <w:rPr>
               <w:rFonts w:cstheme="minorBidi"/>
               <w:i w:val="0"/>
@@ -2500,7 +2500,7 @@
         </w:p>
         <w:p>
           <w:pPr>
-            <w:pStyle w:val="Verzeichnis3"/>
+            <w:pStyle w:val="TOC3"/>
             <w:rPr>
               <w:rFonts w:cstheme="minorBidi"/>
               <w:i w:val="0"/>
@@ -2558,7 +2558,7 @@
         </w:p>
         <w:p>
           <w:pPr>
-            <w:pStyle w:val="Verzeichnis3"/>
+            <w:pStyle w:val="TOC3"/>
             <w:rPr>
               <w:rFonts w:cstheme="minorBidi"/>
               <w:i w:val="0"/>
@@ -2616,7 +2616,7 @@
         </w:p>
         <w:p>
           <w:pPr>
-            <w:pStyle w:val="Verzeichnis3"/>
+            <w:pStyle w:val="TOC3"/>
             <w:rPr>
               <w:rFonts w:cstheme="minorBidi"/>
               <w:i w:val="0"/>
@@ -2674,7 +2674,7 @@
         </w:p>
         <w:p>
           <w:pPr>
-            <w:pStyle w:val="Verzeichnis3"/>
+            <w:pStyle w:val="TOC3"/>
             <w:rPr>
               <w:rFonts w:cstheme="minorBidi"/>
               <w:i w:val="0"/>
@@ -2732,7 +2732,7 @@
         </w:p>
         <w:p>
           <w:pPr>
-            <w:pStyle w:val="Verzeichnis3"/>
+            <w:pStyle w:val="TOC3"/>
             <w:rPr>
               <w:rFonts w:cstheme="minorBidi"/>
               <w:i w:val="0"/>
@@ -2790,7 +2790,7 @@
         </w:p>
         <w:p>
           <w:pPr>
-            <w:pStyle w:val="Verzeichnis3"/>
+            <w:pStyle w:val="TOC3"/>
             <w:rPr>
               <w:rFonts w:cstheme="minorBidi"/>
               <w:i w:val="0"/>
@@ -2848,7 +2848,7 @@
         </w:p>
         <w:p>
           <w:pPr>
-            <w:pStyle w:val="Verzeichnis3"/>
+            <w:pStyle w:val="TOC3"/>
             <w:rPr>
               <w:rFonts w:cstheme="minorBidi"/>
               <w:i w:val="0"/>
@@ -2906,7 +2906,7 @@
         </w:p>
         <w:p>
           <w:pPr>
-            <w:pStyle w:val="Verzeichnis2"/>
+            <w:pStyle w:val="TOC2"/>
             <w:tabs>
               <w:tab w:val="right" w:leader="dot" w:pos="9062"/>
             </w:tabs>
@@ -2975,7 +2975,7 @@
         </w:p>
         <w:p>
           <w:pPr>
-            <w:pStyle w:val="Verzeichnis2"/>
+            <w:pStyle w:val="TOC2"/>
             <w:tabs>
               <w:tab w:val="right" w:leader="dot" w:pos="9062"/>
             </w:tabs>
@@ -3044,7 +3044,7 @@
         </w:p>
         <w:p>
           <w:pPr>
-            <w:pStyle w:val="Verzeichnis1"/>
+            <w:pStyle w:val="TOC1"/>
             <w:rPr>
               <w:rFonts w:cstheme="minorBidi"/>
               <w:b w:val="0"/>
@@ -3102,7 +3102,7 @@
         </w:p>
         <w:p>
           <w:pPr>
-            <w:pStyle w:val="Verzeichnis1"/>
+            <w:pStyle w:val="TOC1"/>
             <w:rPr>
               <w:rFonts w:cstheme="minorBidi"/>
               <w:b w:val="0"/>
@@ -3160,7 +3160,7 @@
         </w:p>
         <w:p>
           <w:pPr>
-            <w:pStyle w:val="Verzeichnis1"/>
+            <w:pStyle w:val="TOC1"/>
             <w:rPr>
               <w:rFonts w:cstheme="minorBidi"/>
               <w:b w:val="0"/>
@@ -3218,7 +3218,7 @@
         </w:p>
         <w:p>
           <w:pPr>
-            <w:pStyle w:val="Verzeichnis1"/>
+            <w:pStyle w:val="TOC1"/>
             <w:rPr>
               <w:rFonts w:cstheme="minorBidi"/>
               <w:b w:val="0"/>
@@ -3276,7 +3276,7 @@
         </w:p>
         <w:p>
           <w:pPr>
-            <w:pStyle w:val="Verzeichnis1"/>
+            <w:pStyle w:val="TOC1"/>
             <w:rPr>
               <w:rFonts w:cstheme="minorBidi"/>
               <w:b w:val="0"/>
@@ -3368,7 +3368,7 @@
     </w:p>
     <w:p>
       <w:pPr>
-        <w:pStyle w:val="berschrift1"/>
+        <w:pStyle w:val="Heading1"/>
         <w:rPr>
           <w:rFonts w:cstheme="majorHAnsi"/>
         </w:rPr>
@@ -3385,7 +3385,7 @@
     </w:p>
     <w:p>
       <w:pPr>
-        <w:pStyle w:val="berschrift2"/>
+        <w:pStyle w:val="Heading2"/>
         <w:rPr>
           <w:rFonts w:cstheme="majorHAnsi"/>
         </w:rPr>
@@ -3580,7 +3580,7 @@
     </w:p>
     <w:p>
       <w:pPr>
-        <w:pStyle w:val="berschrift2"/>
+        <w:pStyle w:val="Heading2"/>
         <w:rPr>
           <w:rFonts w:cstheme="majorHAnsi"/>
         </w:rPr>
@@ -3609,7 +3609,7 @@
     </w:p>
     <w:p>
       <w:pPr>
-        <w:pStyle w:val="berschrift2"/>
+        <w:pStyle w:val="Heading2"/>
         <w:rPr>
           <w:rFonts w:cstheme="majorHAnsi"/>
         </w:rPr>
@@ -3632,7 +3632,7 @@
     </w:p>
     <w:p>
       <w:pPr>
-        <w:pStyle w:val="berschrift2"/>
+        <w:pStyle w:val="Heading2"/>
         <w:rPr>
           <w:rFonts w:cstheme="majorHAnsi"/>
         </w:rPr>
@@ -3655,7 +3655,7 @@
     </w:p>
     <w:p>
       <w:pPr>
-        <w:pStyle w:val="berschrift3"/>
+        <w:pStyle w:val="Heading3"/>
         <w:rPr>
           <w:rFonts w:cstheme="majorHAnsi"/>
         </w:rPr>
@@ -3678,7 +3678,7 @@
     </w:p>
     <w:p>
       <w:pPr>
-        <w:pStyle w:val="berschrift3"/>
+        <w:pStyle w:val="Heading3"/>
         <w:rPr>
           <w:rFonts w:cstheme="majorHAnsi"/>
         </w:rPr>
@@ -3701,7 +3701,7 @@
     </w:p>
     <w:p>
       <w:pPr>
-        <w:pStyle w:val="berschrift3"/>
+        <w:pStyle w:val="Heading3"/>
         <w:rPr>
           <w:rFonts w:cstheme="majorHAnsi"/>
         </w:rPr>
@@ -3724,7 +3724,7 @@
     </w:p>
     <w:p>
       <w:pPr>
-        <w:pStyle w:val="berschrift3"/>
+        <w:pStyle w:val="Heading3"/>
         <w:rPr>
           <w:rFonts w:cstheme="majorHAnsi"/>
         </w:rPr>
@@ -3747,7 +3747,7 @@
     </w:p>
     <w:p>
       <w:pPr>
-        <w:pStyle w:val="berschrift3"/>
+        <w:pStyle w:val="Heading3"/>
         <w:rPr>
           <w:rFonts w:cstheme="majorHAnsi"/>
         </w:rPr>
@@ -3770,7 +3770,7 @@
     </w:p>
     <w:p>
       <w:pPr>
-        <w:pStyle w:val="berschrift2"/>
+        <w:pStyle w:val="Heading2"/>
         <w:rPr>
           <w:rFonts w:cstheme="majorHAnsi"/>
         </w:rPr>
@@ -3793,7 +3793,7 @@
     </w:p>
     <w:p>
       <w:pPr>
-        <w:pStyle w:val="berschrift2"/>
+        <w:pStyle w:val="Heading2"/>
         <w:rPr>
           <w:rFonts w:cstheme="majorHAnsi"/>
         </w:rPr>
@@ -3844,7 +3844,7 @@
     </w:p>
     <w:p>
       <w:pPr>
-        <w:pStyle w:val="berschrift1"/>
+        <w:pStyle w:val="Heading1"/>
         <w:rPr>
           <w:rFonts w:cstheme="majorHAnsi"/>
         </w:rPr>
@@ -3874,7 +3874,7 @@
     </w:p>
     <w:p>
       <w:pPr>
-        <w:pStyle w:val="berschrift2"/>
+        <w:pStyle w:val="Heading2"/>
       </w:pPr>
       <w:bookmarkStart w:id="13" w:name="_Toc534552482"/>
       <w:r>
@@ -3946,7 +3946,7 @@
     <w:p/>
     <w:p>
       <w:pPr>
-        <w:pStyle w:val="berschrift2"/>
+        <w:pStyle w:val="Heading2"/>
       </w:pPr>
       <w:bookmarkStart w:id="14" w:name="_Toc534552483"/>
       <w:r>
@@ -3956,7 +3956,7 @@
     </w:p>
     <w:p>
       <w:pPr>
-        <w:pStyle w:val="berschrift3"/>
+        <w:pStyle w:val="Heading3"/>
       </w:pPr>
       <w:bookmarkStart w:id="15" w:name="_Toc534552484"/>
       <w:r>
@@ -3992,7 +3992,7 @@
     <w:p/>
     <w:p>
       <w:pPr>
-        <w:pStyle w:val="berschrift3"/>
+        <w:pStyle w:val="Heading3"/>
       </w:pPr>
       <w:bookmarkStart w:id="16" w:name="_Toc534552485"/>
       <w:r>
@@ -4003,7 +4003,7 @@
     <w:p/>
     <w:p>
       <w:pPr>
-        <w:pStyle w:val="berschrift3"/>
+        <w:pStyle w:val="Heading3"/>
       </w:pPr>
       <w:bookmarkStart w:id="17" w:name="_Toc534552486"/>
       <w:r>
@@ -4014,7 +4014,7 @@
     <w:p/>
     <w:p>
       <w:pPr>
-        <w:pStyle w:val="berschrift2"/>
+        <w:pStyle w:val="Heading2"/>
       </w:pPr>
       <w:bookmarkStart w:id="18" w:name="_Toc534552487"/>
       <w:r>
@@ -4024,7 +4024,7 @@
     </w:p>
     <w:p>
       <w:pPr>
-        <w:pStyle w:val="berschrift3"/>
+        <w:pStyle w:val="Heading3"/>
       </w:pPr>
       <w:bookmarkStart w:id="19" w:name="_Toc534552488"/>
       <w:r>
@@ -4179,7 +4179,7 @@
     <w:p/>
     <w:p>
       <w:pPr>
-        <w:pStyle w:val="berschrift3"/>
+        <w:pStyle w:val="Heading3"/>
       </w:pPr>
       <w:bookmarkStart w:id="20" w:name="_Toc534552489"/>
       <w:r>
@@ -4190,7 +4190,7 @@
     <w:p/>
     <w:p>
       <w:pPr>
-        <w:pStyle w:val="berschrift3"/>
+        <w:pStyle w:val="Heading3"/>
       </w:pPr>
       <w:bookmarkStart w:id="21" w:name="_Toc534552490"/>
       <w:r>
@@ -4211,7 +4211,7 @@
     </w:p>
     <w:p>
       <w:pPr>
-        <w:pStyle w:val="Listenabsatz"/>
+        <w:pStyle w:val="ListParagraph"/>
         <w:numPr>
           <w:ilvl w:val="0"/>
           <w:numId w:val="2"/>
@@ -4247,7 +4247,7 @@
     </w:p>
     <w:p>
       <w:pPr>
-        <w:pStyle w:val="Listenabsatz"/>
+        <w:pStyle w:val="ListParagraph"/>
         <w:numPr>
           <w:ilvl w:val="0"/>
           <w:numId w:val="2"/>
@@ -4274,7 +4274,7 @@
     </w:p>
     <w:p>
       <w:pPr>
-        <w:pStyle w:val="Listenabsatz"/>
+        <w:pStyle w:val="ListParagraph"/>
         <w:numPr>
           <w:ilvl w:val="0"/>
           <w:numId w:val="2"/>
@@ -4295,7 +4295,7 @@
     </w:p>
     <w:p>
       <w:pPr>
-        <w:pStyle w:val="Listenabsatz"/>
+        <w:pStyle w:val="ListParagraph"/>
         <w:numPr>
           <w:ilvl w:val="0"/>
           <w:numId w:val="2"/>
@@ -4406,7 +4406,7 @@
     </w:p>
     <w:p>
       <w:pPr>
-        <w:pStyle w:val="Listenabsatz"/>
+        <w:pStyle w:val="ListParagraph"/>
         <w:numPr>
           <w:ilvl w:val="0"/>
           <w:numId w:val="3"/>
@@ -4428,7 +4428,7 @@
     </w:p>
     <w:p>
       <w:pPr>
-        <w:pStyle w:val="Listenabsatz"/>
+        <w:pStyle w:val="ListParagraph"/>
         <w:numPr>
           <w:ilvl w:val="0"/>
           <w:numId w:val="3"/>
@@ -4447,7 +4447,7 @@
     </w:p>
     <w:p>
       <w:pPr>
-        <w:pStyle w:val="Listenabsatz"/>
+        <w:pStyle w:val="ListParagraph"/>
         <w:numPr>
           <w:ilvl w:val="0"/>
           <w:numId w:val="3"/>
@@ -4466,7 +4466,7 @@
     </w:p>
     <w:p>
       <w:pPr>
-        <w:pStyle w:val="Listenabsatz"/>
+        <w:pStyle w:val="ListParagraph"/>
         <w:numPr>
           <w:ilvl w:val="0"/>
           <w:numId w:val="3"/>
@@ -4540,7 +4540,7 @@
     </w:p>
     <w:p>
       <w:pPr>
-        <w:pStyle w:val="Listenabsatz"/>
+        <w:pStyle w:val="ListParagraph"/>
         <w:numPr>
           <w:ilvl w:val="0"/>
           <w:numId w:val="4"/>
@@ -4556,7 +4556,7 @@
     </w:p>
     <w:p>
       <w:pPr>
-        <w:pStyle w:val="Listenabsatz"/>
+        <w:pStyle w:val="ListParagraph"/>
         <w:numPr>
           <w:ilvl w:val="0"/>
           <w:numId w:val="4"/>
@@ -4575,7 +4575,7 @@
     </w:p>
     <w:p>
       <w:pPr>
-        <w:pStyle w:val="Listenabsatz"/>
+        <w:pStyle w:val="ListParagraph"/>
         <w:numPr>
           <w:ilvl w:val="0"/>
           <w:numId w:val="4"/>
@@ -4588,7 +4588,7 @@
     </w:p>
     <w:p>
       <w:pPr>
-        <w:pStyle w:val="Listenabsatz"/>
+        <w:pStyle w:val="ListParagraph"/>
         <w:numPr>
           <w:ilvl w:val="0"/>
           <w:numId w:val="4"/>
@@ -4606,7 +4606,7 @@
     </w:p>
     <w:p>
       <w:pPr>
-        <w:pStyle w:val="berschrift3"/>
+        <w:pStyle w:val="Heading3"/>
       </w:pPr>
       <w:bookmarkStart w:id="22" w:name="_Toc534552491"/>
       <w:r>
@@ -4617,7 +4617,7 @@
     <w:p/>
     <w:p>
       <w:pPr>
-        <w:pStyle w:val="berschrift3"/>
+        <w:pStyle w:val="Heading3"/>
       </w:pPr>
       <w:bookmarkStart w:id="23" w:name="_Toc534552492"/>
       <w:r>
@@ -4628,7 +4628,7 @@
     <w:p/>
     <w:p>
       <w:pPr>
-        <w:pStyle w:val="berschrift2"/>
+        <w:pStyle w:val="Heading2"/>
       </w:pPr>
       <w:bookmarkStart w:id="24" w:name="_Toc534552493"/>
       <w:r>
@@ -4639,7 +4639,7 @@
     <w:p/>
     <w:p>
       <w:pPr>
-        <w:pStyle w:val="berschrift3"/>
+        <w:pStyle w:val="Heading3"/>
       </w:pPr>
       <w:bookmarkStart w:id="25" w:name="_Toc534552494"/>
       <w:r>
@@ -4650,7 +4650,7 @@
     <w:p/>
     <w:p>
       <w:pPr>
-        <w:pStyle w:val="berschrift3"/>
+        <w:pStyle w:val="Heading3"/>
       </w:pPr>
       <w:bookmarkStart w:id="26" w:name="_Toc534552495"/>
       <w:r>
@@ -4661,7 +4661,7 @@
     <w:p/>
     <w:p>
       <w:pPr>
-        <w:pStyle w:val="berschrift3"/>
+        <w:pStyle w:val="Heading3"/>
       </w:pPr>
       <w:bookmarkStart w:id="27" w:name="_Toc534552496"/>
       <w:r>
@@ -4672,7 +4672,7 @@
     <w:p/>
     <w:p>
       <w:pPr>
-        <w:pStyle w:val="berschrift3"/>
+        <w:pStyle w:val="Heading3"/>
       </w:pPr>
       <w:bookmarkStart w:id="28" w:name="_Toc534552497"/>
       <w:r>
@@ -4683,7 +4683,7 @@
     <w:p/>
     <w:p>
       <w:pPr>
-        <w:pStyle w:val="berschrift3"/>
+        <w:pStyle w:val="Heading3"/>
       </w:pPr>
       <w:bookmarkStart w:id="29" w:name="_Toc534552498"/>
       <w:r>
@@ -4706,7 +4706,7 @@
     </w:p>
     <w:p>
       <w:pPr>
-        <w:pStyle w:val="berschrift1"/>
+        <w:pStyle w:val="Heading1"/>
         <w:rPr>
           <w:rFonts w:cstheme="majorHAnsi"/>
         </w:rPr>
@@ -4729,7 +4729,7 @@
     </w:p>
     <w:p>
       <w:pPr>
-        <w:pStyle w:val="berschrift2"/>
+        <w:pStyle w:val="Heading2"/>
       </w:pPr>
       <w:bookmarkStart w:id="31" w:name="_Toc534552500"/>
       <w:r>
@@ -4751,7 +4751,7 @@
     <w:p/>
     <w:p>
       <w:pPr>
-        <w:pStyle w:val="berschrift2"/>
+        <w:pStyle w:val="Heading2"/>
         <w:rPr>
           <w:lang w:val="en-US"/>
         </w:rPr>
@@ -4804,7 +4804,7 @@
     </w:p>
     <w:p>
       <w:pPr>
-        <w:pStyle w:val="StandardWeb"/>
+        <w:pStyle w:val="NormalWeb"/>
         <w:shd w:val="clear" w:color="auto" w:fill="FFFFFF"/>
         <w:spacing w:before="0" w:beforeAutospacing="0"/>
         <w:rPr>
@@ -5225,7 +5225,7 @@
     </w:p>
     <w:p>
       <w:pPr>
-        <w:pStyle w:val="berschrift2"/>
+        <w:pStyle w:val="Heading2"/>
       </w:pPr>
       <w:r>
         <w:lastRenderedPageBreak/>
@@ -5247,7 +5247,7 @@
     <w:p/>
     <w:p>
       <w:pPr>
-        <w:pStyle w:val="berschrift3"/>
+        <w:pStyle w:val="Heading3"/>
       </w:pPr>
       <w:bookmarkStart w:id="34" w:name="_Toc534552503"/>
       <w:r>
@@ -5302,7 +5302,7 @@
     <w:p/>
     <w:p>
       <w:pPr>
-        <w:pStyle w:val="berschrift3"/>
+        <w:pStyle w:val="Heading3"/>
       </w:pPr>
       <w:bookmarkStart w:id="35" w:name="_Toc534552504"/>
       <w:r>
@@ -5457,7 +5457,7 @@
     </w:p>
     <w:p>
       <w:pPr>
-        <w:pStyle w:val="berschrift3"/>
+        <w:pStyle w:val="Heading3"/>
       </w:pPr>
       <w:r>
         <w:lastRenderedPageBreak/>
@@ -5535,7 +5535,7 @@
     <w:p/>
     <w:p>
       <w:pPr>
-        <w:pStyle w:val="berschrift3"/>
+        <w:pStyle w:val="Heading3"/>
       </w:pPr>
       <w:bookmarkStart w:id="37" w:name="_Toc534552506"/>
       <w:r>
@@ -5546,7 +5546,7 @@
     <w:p/>
     <w:p>
       <w:pPr>
-        <w:pStyle w:val="berschrift3"/>
+        <w:pStyle w:val="Heading3"/>
       </w:pPr>
       <w:bookmarkStart w:id="38" w:name="_Toc534552507"/>
       <w:r>
@@ -5557,7 +5557,7 @@
     <w:p/>
     <w:p>
       <w:pPr>
-        <w:pStyle w:val="berschrift3"/>
+        <w:pStyle w:val="Heading3"/>
       </w:pPr>
       <w:bookmarkStart w:id="39" w:name="_Toc534552508"/>
       <w:r>
@@ -5575,7 +5575,7 @@
     </w:p>
     <w:p>
       <w:pPr>
-        <w:pStyle w:val="Listenabsatz"/>
+        <w:pStyle w:val="ListParagraph"/>
         <w:numPr>
           <w:ilvl w:val="0"/>
           <w:numId w:val="5"/>
@@ -5593,7 +5593,7 @@
     </w:p>
     <w:p>
       <w:pPr>
-        <w:pStyle w:val="Listenabsatz"/>
+        <w:pStyle w:val="ListParagraph"/>
         <w:numPr>
           <w:ilvl w:val="0"/>
           <w:numId w:val="5"/>
@@ -5611,7 +5611,7 @@
     </w:p>
     <w:p>
       <w:pPr>
-        <w:pStyle w:val="Listenabsatz"/>
+        <w:pStyle w:val="ListParagraph"/>
         <w:numPr>
           <w:ilvl w:val="0"/>
           <w:numId w:val="5"/>
@@ -5643,7 +5643,7 @@
     <w:p/>
     <w:p>
       <w:pPr>
-        <w:pStyle w:val="berschrift3"/>
+        <w:pStyle w:val="Heading3"/>
       </w:pPr>
       <w:bookmarkStart w:id="40" w:name="_Toc534552509"/>
       <w:r>
@@ -5681,7 +5681,7 @@
     </w:p>
     <w:p>
       <w:pPr>
-        <w:pStyle w:val="Listenabsatz"/>
+        <w:pStyle w:val="ListParagraph"/>
         <w:numPr>
           <w:ilvl w:val="0"/>
           <w:numId w:val="6"/>
@@ -5702,7 +5702,7 @@
     </w:p>
     <w:p>
       <w:pPr>
-        <w:pStyle w:val="Listenabsatz"/>
+        <w:pStyle w:val="ListParagraph"/>
         <w:numPr>
           <w:ilvl w:val="0"/>
           <w:numId w:val="6"/>
@@ -5723,7 +5723,7 @@
     </w:p>
     <w:p>
       <w:pPr>
-        <w:pStyle w:val="Listenabsatz"/>
+        <w:pStyle w:val="ListParagraph"/>
         <w:numPr>
           <w:ilvl w:val="0"/>
           <w:numId w:val="6"/>
@@ -5744,7 +5744,7 @@
     </w:p>
     <w:p>
       <w:pPr>
-        <w:pStyle w:val="Listenabsatz"/>
+        <w:pStyle w:val="ListParagraph"/>
         <w:numPr>
           <w:ilvl w:val="0"/>
           <w:numId w:val="6"/>
@@ -5765,7 +5765,7 @@
     </w:p>
     <w:p>
       <w:pPr>
-        <w:pStyle w:val="Listenabsatz"/>
+        <w:pStyle w:val="ListParagraph"/>
         <w:numPr>
           <w:ilvl w:val="0"/>
           <w:numId w:val="6"/>
@@ -5800,7 +5800,7 @@
     </w:p>
     <w:p>
       <w:pPr>
-        <w:pStyle w:val="Listenabsatz"/>
+        <w:pStyle w:val="ListParagraph"/>
         <w:numPr>
           <w:ilvl w:val="0"/>
           <w:numId w:val="7"/>
@@ -5812,7 +5812,7 @@
     </w:p>
     <w:p>
       <w:pPr>
-        <w:pStyle w:val="Listenabsatz"/>
+        <w:pStyle w:val="ListParagraph"/>
         <w:numPr>
           <w:ilvl w:val="0"/>
           <w:numId w:val="7"/>
@@ -5824,7 +5824,7 @@
     </w:p>
     <w:p>
       <w:pPr>
-        <w:pStyle w:val="Listenabsatz"/>
+        <w:pStyle w:val="ListParagraph"/>
         <w:numPr>
           <w:ilvl w:val="0"/>
           <w:numId w:val="7"/>
@@ -5836,7 +5836,7 @@
     </w:p>
     <w:p>
       <w:pPr>
-        <w:pStyle w:val="Listenabsatz"/>
+        <w:pStyle w:val="ListParagraph"/>
         <w:numPr>
           <w:ilvl w:val="0"/>
           <w:numId w:val="7"/>
@@ -5848,7 +5848,7 @@
     </w:p>
     <w:p>
       <w:pPr>
-        <w:pStyle w:val="Listenabsatz"/>
+        <w:pStyle w:val="ListParagraph"/>
         <w:numPr>
           <w:ilvl w:val="0"/>
           <w:numId w:val="8"/>
@@ -5876,7 +5876,7 @@
     <w:p/>
     <w:p>
       <w:pPr>
-        <w:pStyle w:val="berschrift3"/>
+        <w:pStyle w:val="Heading3"/>
       </w:pPr>
       <w:bookmarkStart w:id="41" w:name="_Toc534552510"/>
       <w:r>
@@ -5975,7 +5975,7 @@
     <w:p/>
     <w:p>
       <w:pPr>
-        <w:pStyle w:val="berschrift3"/>
+        <w:pStyle w:val="Heading3"/>
       </w:pPr>
       <w:bookmarkStart w:id="42" w:name="_Toc534552511"/>
       <w:r>
@@ -6318,15 +6318,7 @@
         <w:rPr>
           <w:b/>
         </w:rPr>
-        <w:t>3-stufiges Modell der Attri</w:t>
-      </w:r>
-      <w:bookmarkStart w:id="43" w:name="_GoBack"/>
-      <w:bookmarkEnd w:id="43"/>
-      <w:r>
-        <w:rPr>
-          <w:b/>
-        </w:rPr>
-        <w:t>bution</w:t>
+        <w:t>3-stufiges Modell der Attribution</w:t>
       </w:r>
       <w:r>
         <w:t xml:space="preserve">) </w:t>
@@ -6337,7 +6329,7 @@
     </w:p>
     <w:p>
       <w:pPr>
-        <w:pStyle w:val="Listenabsatz"/>
+        <w:pStyle w:val="ListParagraph"/>
         <w:numPr>
           <w:ilvl w:val="0"/>
           <w:numId w:val="9"/>
@@ -6358,7 +6350,7 @@
     </w:p>
     <w:p>
       <w:pPr>
-        <w:pStyle w:val="Listenabsatz"/>
+        <w:pStyle w:val="ListParagraph"/>
         <w:numPr>
           <w:ilvl w:val="0"/>
           <w:numId w:val="9"/>
@@ -6379,7 +6371,7 @@
     </w:p>
     <w:p>
       <w:pPr>
-        <w:pStyle w:val="Listenabsatz"/>
+        <w:pStyle w:val="ListParagraph"/>
         <w:numPr>
           <w:ilvl w:val="0"/>
           <w:numId w:val="9"/>
@@ -6408,76 +6400,90 @@
     </w:p>
     <w:p>
       <w:r>
-        <w:t>Categorization und Characterization finden automatisch statt, Correction erfordert kognitive Ressourcen.</w:t>
-      </w:r>
-    </w:p>
-    <w:p>
-      <w:r>
-        <w:t>Viele Personen in den dazu durchgeführten Experimenten zeigten keine Attributionsverzerrung</w:t>
-      </w:r>
-      <w:r>
-        <w:t>. Die bei denen sie auftrat</w:t>
-      </w:r>
-    </w:p>
-    <w:p>
+        <w:t xml:space="preserve">Categorization und Characterization finden automatisch statt, </w:t>
+      </w:r>
+      <w:proofErr w:type="spellStart"/>
+      <w:r>
+        <w:t>Correction</w:t>
+      </w:r>
+      <w:proofErr w:type="spellEnd"/>
       <w:r>
         <w:t xml:space="preserve"> </w:t>
       </w:r>
-    </w:p>
-    <w:p>
-      <w:pPr>
-        <w:pStyle w:val="berschrift3"/>
-      </w:pPr>
-      <w:bookmarkStart w:id="44" w:name="_Toc534552512"/>
+      <w:r>
+        <w:t xml:space="preserve">hingegen </w:t>
+      </w:r>
+      <w:r>
+        <w:t>erfordert kognitive Ressourcen.</w:t>
+      </w:r>
+    </w:p>
+    <w:p>
+      <w:r>
+        <w:rPr>
+          <w:u w:val="single"/>
+        </w:rPr>
+        <w:t>Studie 1</w:t>
+      </w:r>
+    </w:p>
+    <w:p>
+      <w:r>
+        <w:t>VPN sehen kurze Stummfilme, in denen eine Frau mit einer Fremden redet.</w:t>
+      </w:r>
+    </w:p>
+    <w:p>
+      <w:pPr>
+        <w:pStyle w:val="Heading3"/>
+      </w:pPr>
+      <w:bookmarkStart w:id="43" w:name="_Toc534552512"/>
       <w:r>
         <w:t>3.3.10 Erklärungen intentionalen Verhaltens</w:t>
       </w:r>
+      <w:bookmarkEnd w:id="43"/>
+    </w:p>
+    <w:p/>
+    <w:p>
+      <w:pPr>
+        <w:pStyle w:val="Heading3"/>
+      </w:pPr>
+      <w:bookmarkStart w:id="44" w:name="_Toc534552513"/>
+      <w:r>
+        <w:t>3.3.11 Metapher vom naiven Wissenschaftler</w:t>
+      </w:r>
       <w:bookmarkEnd w:id="44"/>
     </w:p>
     <w:p/>
     <w:p>
       <w:pPr>
-        <w:pStyle w:val="berschrift3"/>
-      </w:pPr>
-      <w:bookmarkStart w:id="45" w:name="_Toc534552513"/>
-      <w:r>
-        <w:t>3.3.11 Metapher vom naiven Wissenschaftler</w:t>
+        <w:pStyle w:val="Heading3"/>
+      </w:pPr>
+      <w:bookmarkStart w:id="45" w:name="_Toc534552514"/>
+      <w:r>
+        <w:t>3.3.12 Attribution als Diskurs</w:t>
       </w:r>
       <w:bookmarkEnd w:id="45"/>
     </w:p>
     <w:p/>
     <w:p>
       <w:pPr>
-        <w:pStyle w:val="berschrift3"/>
-      </w:pPr>
-      <w:bookmarkStart w:id="46" w:name="_Toc534552514"/>
-      <w:r>
-        <w:t>3.3.12 Attribution als Diskurs</w:t>
+        <w:pStyle w:val="Heading2"/>
+      </w:pPr>
+      <w:bookmarkStart w:id="46" w:name="_Toc534552515"/>
+      <w:r>
+        <w:t>3.4 Soziale Wahrnehmung und soziale Wirklichkeit</w:t>
       </w:r>
       <w:bookmarkEnd w:id="46"/>
     </w:p>
     <w:p/>
     <w:p>
       <w:pPr>
-        <w:pStyle w:val="berschrift2"/>
-      </w:pPr>
-      <w:bookmarkStart w:id="47" w:name="_Toc534552515"/>
+        <w:pStyle w:val="Heading2"/>
+      </w:pPr>
+      <w:bookmarkStart w:id="47" w:name="_Toc534552516"/>
       <w:r>
         <w:lastRenderedPageBreak/>
-        <w:t>3.4 Soziale Wahrnehmung und soziale Wirklichkeit</w:t>
+        <w:t>3.5 Automatische und kontrollierte soziale Wahrnehmung</w:t>
       </w:r>
       <w:bookmarkEnd w:id="47"/>
-    </w:p>
-    <w:p/>
-    <w:p>
-      <w:pPr>
-        <w:pStyle w:val="berschrift2"/>
-      </w:pPr>
-      <w:bookmarkStart w:id="48" w:name="_Toc534552516"/>
-      <w:r>
-        <w:t>3.5 Automatische und kontrollierte soziale Wahrnehmung</w:t>
-      </w:r>
-      <w:bookmarkEnd w:id="48"/>
     </w:p>
     <w:p/>
     <w:p/>
@@ -6503,12 +6509,12 @@
     </w:p>
     <w:p>
       <w:pPr>
-        <w:pStyle w:val="berschrift1"/>
+        <w:pStyle w:val="Heading1"/>
         <w:rPr>
           <w:rFonts w:cstheme="majorHAnsi"/>
         </w:rPr>
       </w:pPr>
-      <w:bookmarkStart w:id="49" w:name="_Toc534552517"/>
+      <w:bookmarkStart w:id="48" w:name="_Toc534552517"/>
       <w:r>
         <w:rPr>
           <w:rFonts w:cstheme="majorHAnsi"/>
@@ -6522,8 +6528,276 @@
         </w:rPr>
         <w:t>Soziale Kognition</w:t>
       </w:r>
+      <w:bookmarkEnd w:id="48"/>
+    </w:p>
+    <w:p>
+      <w:pPr>
+        <w:pStyle w:val="Heading2"/>
+      </w:pPr>
+      <w:r>
+        <w:t>4.1 Einleitung</w:t>
+      </w:r>
+    </w:p>
+    <w:p>
+      <w:r>
+        <w:rPr>
+          <w:b/>
+        </w:rPr>
+        <w:t>Soziale Kognition</w:t>
+      </w:r>
+      <w:r>
+        <w:t>: Ein umfassendes Thema innerhalb der Sozialpsychologie, das sich damit beschäftigt, zu verstehen, wie wir über uns selbst und über andere Menschen denken und wie die beteiligten Prozesse unsere Urteile und unser Verhalten in sozialen Kontexten beeinflussen.</w:t>
+      </w:r>
+    </w:p>
+    <w:p>
+      <w:r>
+        <w:t xml:space="preserve">Das </w:t>
+      </w:r>
+      <w:r>
+        <w:rPr>
+          <w:i/>
+        </w:rPr>
+        <w:t>International Social Cognition Network</w:t>
+      </w:r>
+      <w:r>
+        <w:t xml:space="preserve"> definiert S</w:t>
+      </w:r>
+      <w:r>
+        <w:t>o</w:t>
+      </w:r>
+      <w:r>
+        <w:t>ziale Kognition</w:t>
+      </w:r>
+      <w:r>
+        <w:t xml:space="preserve"> nicht als Themenbereich der </w:t>
+      </w:r>
+      <w:r>
+        <w:t>Sozialpsychologie,</w:t>
+      </w:r>
+      <w:r>
+        <w:t xml:space="preserve"> sondern als</w:t>
+      </w:r>
+      <w:r>
+        <w:t xml:space="preserve"> Ansatz zum Verstehen dieser.</w:t>
+      </w:r>
+      <w:r>
+        <w:t xml:space="preserve"> Die wichtigsten Themen sind (1) die Wahrnehmung, Beurteilung und Speicherung von sozialen Stimuli, (2) die Effekte von sozialen und affektiven Faktoren auf die Informationsverarbeitung, (3) die verhaltenstechnischen und interpersonellen Konsequenzen von kognitiven Prozessen.</w:t>
+      </w:r>
+      <w:r>
+        <w:t xml:space="preserve"> </w:t>
+      </w:r>
+    </w:p>
+    <w:p/>
+    <w:p>
+      <w:pPr>
+        <w:pStyle w:val="Heading2"/>
+      </w:pPr>
+      <w:r>
+        <w:t>4.2.Voreilige Schlüsse oder gründliches Nachdenken</w:t>
+      </w:r>
+    </w:p>
+    <w:p>
+      <w:r>
+        <w:rPr>
+          <w:b/>
+        </w:rPr>
+        <w:t>Schema</w:t>
+      </w:r>
+      <w:r>
+        <w:t>: Eine kognitive Struktur bzw. mentale Repräsentation, die vorverarbeitetes Wissen über Objekte oder Menschen bestimmter Kategorien umfasst; unsere Erwartungen im Hinblick darauf, wodurch diese Objekte oder Gruppen definiert werden.</w:t>
+      </w:r>
+    </w:p>
+    <w:p>
+      <w:r>
+        <w:rPr>
+          <w:b/>
+        </w:rPr>
+        <w:t>Stereotyp</w:t>
+      </w:r>
+      <w:r>
+        <w:t>: Eine kognitive Struktur, die unser Wissen, unsere Überzeugungen und Erwartungen über eine soziale Gruppe von Menschen enthält.</w:t>
+      </w:r>
+    </w:p>
+    <w:p>
+      <w:r>
+        <w:rPr>
+          <w:b/>
+        </w:rPr>
+        <w:t>Automatischer Prozess</w:t>
+      </w:r>
+      <w:r>
+        <w:t>: Ein Prozess, der ohne Absicht, Aufwand oder Bewusstheit auftritt und andere, gleichzeitig ablaufende kognitive Prozesse nicht stört.</w:t>
+      </w:r>
+    </w:p>
+    <w:p>
+      <w:r>
+        <w:rPr>
+          <w:b/>
+        </w:rPr>
+        <w:t>Kontrollierter Prozess</w:t>
+      </w:r>
+      <w:r>
+        <w:t>: Ein absichtsgeleiteter Prozess, welcher der willentlichen Kontrolle des Individuums unterliegt, aufwändig ist und bewusst abläuft.</w:t>
+      </w:r>
+    </w:p>
+    <w:p>
+      <w:r>
+        <w:t>Es gibt zwischen automatischen und kontrollierten Prozessen keine Dichotomie, sondern es besteht ein fliessender Übergang von Automatismen zu gründlichem Nachdenken.</w:t>
+      </w:r>
+    </w:p>
+    <w:p/>
+    <w:p>
+      <w:pPr>
+        <w:pStyle w:val="Heading2"/>
+      </w:pPr>
+      <w:r>
+        <w:t>4.3 Unser innerer Autopilot</w:t>
+      </w:r>
+    </w:p>
+    <w:p>
+      <w:r>
+        <w:rPr>
+          <w:b/>
+        </w:rPr>
+        <w:t>Priming</w:t>
+      </w:r>
+      <w:r>
+        <w:t>: Die Aktivierung eines Stimulus (z.B. Vogel) erleichtert die anschliessende Verarbeitung eines anderen, damit zusammenhängenden Stimulus (z.B. Flügel, Feder)</w:t>
+      </w:r>
+      <w:r>
+        <w:t>.</w:t>
+      </w:r>
+    </w:p>
+    <w:p>
+      <w:r>
+        <w:rPr>
+          <w:b/>
+        </w:rPr>
+        <w:t>Lexikalische Entscheidungsaufgabe</w:t>
+      </w:r>
+      <w:r>
+        <w:t>: Eine kognitive Messmethode, mit der erfasst wird, wie rasch Versuchsteilnehmer Stimuli als echte Wörter oder sinnlose Buchstabenreihenfolgen klassifizieren; raschere Reaktionen auf bestimmte Wortkategorien zeigen erhöhte Zugänglichkeit an.</w:t>
+      </w:r>
+    </w:p>
+    <w:p>
+      <w:r>
+        <w:rPr>
+          <w:b/>
+        </w:rPr>
+        <w:t>Zugänglichkeit</w:t>
+      </w:r>
+      <w:r>
+        <w:t>: Das Ausmass, in dem Informationen leicht gefunden und abgerufen werden können.</w:t>
+      </w:r>
+    </w:p>
+    <w:p/>
+    <w:p>
+      <w:pPr>
+        <w:rPr>
+          <w:lang w:val="en-US"/>
+        </w:rPr>
+      </w:pPr>
+      <w:r>
+        <w:rPr>
+          <w:b/>
+          <w:lang w:val="en-US"/>
+        </w:rPr>
+        <w:t>Patricia Devine: Stereotypes and pre</w:t>
+      </w:r>
+      <w:r>
+        <w:rPr>
+          <w:b/>
+          <w:lang w:val="en-US"/>
+        </w:rPr>
+        <w:t>judice – their automatic and controlled components</w:t>
+      </w:r>
+    </w:p>
+    <w:p>
+      <w:r>
+        <w:rPr>
+          <w:b/>
+        </w:rPr>
+        <w:t>Dissoziationsmodell</w:t>
+      </w:r>
+      <w:r>
+        <w:t>: Annahme der Unabhängigkeit automatischer</w:t>
+      </w:r>
+      <w:r>
+        <w:t xml:space="preserve"> und kontrollierter Prozesse. Inhalte von Stereotypen werden gelernt, bevor Menschen persönliche Überzeugungen bilden, die der Anwendung von Stereotypen widersprechen.</w:t>
+      </w:r>
+      <w:r>
+        <w:t xml:space="preserve"> Die persönlichen Überzeugungen sind also weniger automatisiert</w:t>
+      </w:r>
+      <w:r>
+        <w:t xml:space="preserve"> wie zuvor angenommen.</w:t>
+      </w:r>
+      <w:bookmarkStart w:id="49" w:name="_GoBack"/>
       <w:bookmarkEnd w:id="49"/>
     </w:p>
+    <w:p/>
+    <w:p>
+      <w:pPr>
+        <w:pStyle w:val="Heading3"/>
+      </w:pPr>
+      <w:r>
+        <w:lastRenderedPageBreak/>
+        <w:t>4.3.1 Was kennzeichnet einen automatischen Prozess</w:t>
+      </w:r>
+    </w:p>
+    <w:p/>
+    <w:p>
+      <w:pPr>
+        <w:pStyle w:val="Heading3"/>
+      </w:pPr>
+      <w:r>
+        <w:t>4.3.2 Die Allgegenwärtigkeit sozialer Kategorisierung</w:t>
+      </w:r>
+    </w:p>
+    <w:p/>
+    <w:p>
+      <w:pPr>
+        <w:pStyle w:val="Heading3"/>
+      </w:pPr>
+      <w:r>
+        <w:t>4.3.3 Schemata: Der nächste Schritt im Prozess</w:t>
+      </w:r>
+    </w:p>
+    <w:p/>
+    <w:p>
+      <w:pPr>
+        <w:pStyle w:val="Heading3"/>
+      </w:pPr>
+      <w:r>
+        <w:t>4.3.4 Fällen von Urteilen, wenn nicht alle Daten zur Verfügung stehen: kognitive Heuristiken</w:t>
+      </w:r>
+    </w:p>
+    <w:p/>
+    <w:p>
+      <w:pPr>
+        <w:pStyle w:val="Heading3"/>
+      </w:pPr>
+      <w:r>
+        <w:t>4.3.5 Warum fallen wir Urteilsheuristiken zum Opfer?</w:t>
+      </w:r>
+    </w:p>
+    <w:p/>
+    <w:p>
+      <w:pPr>
+        <w:pStyle w:val="Heading3"/>
+      </w:pPr>
+      <w:r>
+        <w:t>4.3.6 Schema-Aktivierung und Verhalten</w:t>
+      </w:r>
+    </w:p>
+    <w:p/>
+    <w:p>
+      <w:pPr>
+        <w:pStyle w:val="Heading2"/>
+      </w:pPr>
+      <w:r>
+        <w:t>4.4 Wie kann man die kognitive Kontrolle durch zusätzlichen Aufwand wiedererlangt?</w:t>
+      </w:r>
+    </w:p>
     <w:p>
       <w:pPr>
         <w:rPr>
@@ -6533,6 +6807,14 @@
     </w:p>
     <w:p>
       <w:pPr>
+        <w:pStyle w:val="Heading3"/>
+      </w:pPr>
+      <w:r>
+        <w:t>4.4.1 Stereotyp? Was für ein Stereotyp? Wie Ziele dafür sorgen, dass ein Stereotyp gar nicht aktiviert wird</w:t>
+      </w:r>
+    </w:p>
+    <w:p>
+      <w:pPr>
         <w:rPr>
           <w:rFonts w:asciiTheme="majorHAnsi" w:hAnsiTheme="majorHAnsi" w:cstheme="majorHAnsi"/>
         </w:rPr>
@@ -6540,20 +6822,38 @@
     </w:p>
     <w:p>
       <w:pPr>
+        <w:pStyle w:val="Heading3"/>
+      </w:pPr>
+      <w:r>
+        <w:t>4.4.2 Wie man die Wirkung eines Stereotyps unterdrückt</w:t>
+      </w:r>
+      <w:r>
+        <w:t>, wenn die Aktivierung bereits erfolgt ist</w:t>
+      </w:r>
+    </w:p>
+    <w:p>
+      <w:pPr>
         <w:rPr>
           <w:rFonts w:asciiTheme="majorHAnsi" w:hAnsiTheme="majorHAnsi" w:cstheme="majorHAnsi"/>
         </w:rPr>
       </w:pPr>
-      <w:r>
+    </w:p>
+    <w:p>
+      <w:pPr>
         <w:rPr>
           <w:rFonts w:asciiTheme="majorHAnsi" w:hAnsiTheme="majorHAnsi" w:cstheme="majorHAnsi"/>
         </w:rPr>
+      </w:pPr>
+      <w:r>
+        <w:rPr>
+          <w:rFonts w:asciiTheme="majorHAnsi" w:hAnsiTheme="majorHAnsi" w:cstheme="majorHAnsi"/>
+        </w:rPr>
         <w:br w:type="page"/>
       </w:r>
     </w:p>
     <w:p>
       <w:pPr>
-        <w:pStyle w:val="berschrift1"/>
+        <w:pStyle w:val="Heading1"/>
         <w:rPr>
           <w:rFonts w:cstheme="majorHAnsi"/>
         </w:rPr>
@@ -6603,7 +6903,7 @@
     </w:p>
     <w:p>
       <w:pPr>
-        <w:pStyle w:val="berschrift1"/>
+        <w:pStyle w:val="Heading1"/>
         <w:rPr>
           <w:rFonts w:cstheme="majorHAnsi"/>
         </w:rPr>
@@ -6653,7 +6953,7 @@
     </w:p>
     <w:p>
       <w:pPr>
-        <w:pStyle w:val="berschrift1"/>
+        <w:pStyle w:val="Heading1"/>
         <w:rPr>
           <w:rFonts w:cstheme="majorHAnsi"/>
         </w:rPr>
@@ -6710,7 +7010,7 @@
     </w:p>
     <w:p>
       <w:pPr>
-        <w:pStyle w:val="berschrift1"/>
+        <w:pStyle w:val="Heading1"/>
         <w:rPr>
           <w:rFonts w:cstheme="majorHAnsi"/>
         </w:rPr>
@@ -6802,7 +7102,7 @@
   <w:sdt>
     <w:sdtPr>
       <w:rPr>
-        <w:rStyle w:val="Seitenzahl"/>
+        <w:rStyle w:val="PageNumber"/>
       </w:rPr>
       <w:id w:val="-1287190694"/>
       <w:docPartObj>
@@ -6813,27 +7113,27 @@
     <w:sdtContent>
       <w:p>
         <w:pPr>
-          <w:pStyle w:val="Fuzeile"/>
+          <w:pStyle w:val="Footer"/>
           <w:framePr w:wrap="none" w:vAnchor="text" w:hAnchor="margin" w:y="1"/>
           <w:rPr>
-            <w:rStyle w:val="Seitenzahl"/>
+            <w:rStyle w:val="PageNumber"/>
           </w:rPr>
         </w:pPr>
         <w:r>
           <w:rPr>
-            <w:rStyle w:val="Seitenzahl"/>
+            <w:rStyle w:val="PageNumber"/>
           </w:rPr>
           <w:fldChar w:fldCharType="begin"/>
         </w:r>
         <w:r>
           <w:rPr>
-            <w:rStyle w:val="Seitenzahl"/>
+            <w:rStyle w:val="PageNumber"/>
           </w:rPr>
           <w:instrText xml:space="preserve"> PAGE </w:instrText>
         </w:r>
         <w:r>
           <w:rPr>
-            <w:rStyle w:val="Seitenzahl"/>
+            <w:rStyle w:val="PageNumber"/>
           </w:rPr>
           <w:fldChar w:fldCharType="end"/>
         </w:r>
@@ -6842,7 +7142,7 @@
   </w:sdt>
   <w:p>
     <w:pPr>
-      <w:pStyle w:val="Fuzeile"/>
+      <w:pStyle w:val="Footer"/>
       <w:ind w:firstLine="360"/>
     </w:pPr>
   </w:p>
@@ -6854,7 +7154,7 @@
   <w:sdt>
     <w:sdtPr>
       <w:rPr>
-        <w:rStyle w:val="Seitenzahl"/>
+        <w:rStyle w:val="PageNumber"/>
       </w:rPr>
       <w:id w:val="520515358"/>
       <w:docPartObj>
@@ -6865,40 +7165,40 @@
     <w:sdtContent>
       <w:p>
         <w:pPr>
-          <w:pStyle w:val="Fuzeile"/>
+          <w:pStyle w:val="Footer"/>
           <w:framePr w:wrap="none" w:vAnchor="text" w:hAnchor="margin" w:y="1"/>
           <w:rPr>
-            <w:rStyle w:val="Seitenzahl"/>
+            <w:rStyle w:val="PageNumber"/>
           </w:rPr>
         </w:pPr>
         <w:r>
           <w:rPr>
-            <w:rStyle w:val="Seitenzahl"/>
+            <w:rStyle w:val="PageNumber"/>
           </w:rPr>
           <w:fldChar w:fldCharType="begin"/>
         </w:r>
         <w:r>
           <w:rPr>
-            <w:rStyle w:val="Seitenzahl"/>
+            <w:rStyle w:val="PageNumber"/>
           </w:rPr>
           <w:instrText xml:space="preserve"> PAGE </w:instrText>
         </w:r>
         <w:r>
           <w:rPr>
-            <w:rStyle w:val="Seitenzahl"/>
+            <w:rStyle w:val="PageNumber"/>
           </w:rPr>
           <w:fldChar w:fldCharType="separate"/>
         </w:r>
         <w:r>
           <w:rPr>
-            <w:rStyle w:val="Seitenzahl"/>
+            <w:rStyle w:val="PageNumber"/>
             <w:noProof/>
           </w:rPr>
           <w:t>7</w:t>
         </w:r>
         <w:r>
           <w:rPr>
-            <w:rStyle w:val="Seitenzahl"/>
+            <w:rStyle w:val="PageNumber"/>
           </w:rPr>
           <w:fldChar w:fldCharType="end"/>
         </w:r>
@@ -6907,7 +7207,7 @@
   </w:sdt>
   <w:p>
     <w:pPr>
-      <w:pStyle w:val="Fuzeile"/>
+      <w:pStyle w:val="Footer"/>
       <w:ind w:firstLine="360"/>
     </w:pPr>
   </w:p>
@@ -6943,7 +7243,7 @@
 <w:hdr xmlns:wpc="http://schemas.microsoft.com/office/word/2010/wordprocessingCanvas" xmlns:cx="http://schemas.microsoft.com/office/drawing/2014/chartex" xmlns:cx1="http://schemas.microsoft.com/office/drawing/2015/9/8/chartex" xmlns:cx2="http://schemas.microsoft.com/office/drawing/2015/10/21/chartex" xmlns:cx3="http://schemas.microsoft.com/office/drawing/2016/5/9/chartex" xmlns:cx4="http://schemas.microsoft.com/office/drawing/2016/5/10/chartex" xmlns:cx5="http://schemas.microsoft.com/office/drawing/2016/5/11/chartex" xmlns:cx6="http://schemas.microsoft.com/office/drawing/2016/5/12/chartex" xmlns:cx7="http://schemas.microsoft.com/office/drawing/2016/5/13/chartex" xmlns:cx8="http://schemas.microsoft.com/office/drawing/2016/5/14/chartex" xmlns:mc="http://schemas.openxmlformats.org/markup-compatibility/2006" xmlns:aink="http://schemas.microsoft.com/office/drawing/2016/ink" xmlns:am3d="http://schemas.microsoft.com/office/drawing/2017/model3d" xmlns:o="urn:schemas-microsoft-com:office:office" xmlns:r="http://schemas.openxmlformats.org/officeDocument/2006/relationships" xmlns:m="http://schemas.openxmlformats.org/officeDocument/2006/math" xmlns:v="urn:schemas-microsoft-com:vml" xmlns:wp14="http://schemas.microsoft.com/office/word/2010/wordprocessingDrawing" xmlns:wp="http://schemas.openxmlformats.org/drawingml/2006/wordprocessingDrawing" xmlns:w10="urn:schemas-microsoft-com:office:word" xmlns:w="http://schemas.openxmlformats.org/wordprocessingml/2006/main" xmlns:w14="http://schemas.microsoft.com/office/word/2010/wordml" xmlns:w15="http://schemas.microsoft.com/office/word/2012/wordml" xmlns:w16cid="http://schemas.microsoft.com/office/word/2016/wordml/cid" xmlns:w16se="http://schemas.microsoft.com/office/word/2015/wordml/symex" xmlns:wpg="http://schemas.microsoft.com/office/word/2010/wordprocessingGroup" xmlns:wpi="http://schemas.microsoft.com/office/word/2010/wordprocessingInk" xmlns:wne="http://schemas.microsoft.com/office/word/2006/wordml" xmlns:wps="http://schemas.microsoft.com/office/word/2010/wordprocessingShape" mc:Ignorable="w14 w15 w16se w16cid wp14">
   <w:p>
     <w:pPr>
-      <w:pStyle w:val="Kopfzeile"/>
+      <w:pStyle w:val="Header"/>
       <w:rPr>
         <w:i/>
       </w:rPr>
@@ -7743,9 +8043,9 @@
   </w:abstractNum>
   <w:abstractNum w:abstractNumId="8" w15:restartNumberingAfterBreak="0">
     <w:nsid w:val="7FCC09DE"/>
-    <w:multiLevelType w:val="hybridMultilevel"/>
-    <w:tmpl w:val="D098CD88"/>
-    <w:lvl w:ilvl="0" w:tplc="0807000F">
+    <w:multiLevelType w:val="multilevel"/>
+    <w:tmpl w:val="F4E216BC"/>
+    <w:lvl w:ilvl="0">
       <w:start w:val="1"/>
       <w:numFmt w:val="decimal"/>
       <w:lvlText w:val="%1."/>
@@ -7757,77 +8057,109 @@
         <w:rFonts w:hint="default"/>
       </w:rPr>
     </w:lvl>
-    <w:lvl w:ilvl="1" w:tplc="08070019" w:tentative="1">
-      <w:start w:val="1"/>
-      <w:numFmt w:val="lowerLetter"/>
-      <w:lvlText w:val="%2."/>
+    <w:lvl w:ilvl="1">
+      <w:start w:val="3"/>
+      <w:numFmt w:val="decimal"/>
+      <w:isLgl/>
+      <w:lvlText w:val="%1.%2"/>
       <w:lvlJc w:val="left"/>
       <w:pPr>
-        <w:ind w:left="1440" w:hanging="360"/>
-      </w:pPr>
+        <w:ind w:left="900" w:hanging="540"/>
+      </w:pPr>
+      <w:rPr>
+        <w:rFonts w:hint="default"/>
+      </w:rPr>
     </w:lvl>
-    <w:lvl w:ilvl="2" w:tplc="0807001B" w:tentative="1">
-      <w:start w:val="1"/>
-      <w:numFmt w:val="lowerRoman"/>
-      <w:lvlText w:val="%3."/>
-      <w:lvlJc w:val="right"/>
-      <w:pPr>
-        <w:ind w:left="2160" w:hanging="180"/>
-      </w:pPr>
-    </w:lvl>
-    <w:lvl w:ilvl="3" w:tplc="0807000F" w:tentative="1">
+    <w:lvl w:ilvl="2">
       <w:start w:val="1"/>
       <w:numFmt w:val="decimal"/>
-      <w:lvlText w:val="%4."/>
+      <w:isLgl/>
+      <w:lvlText w:val="%1.%2.%3"/>
       <w:lvlJc w:val="left"/>
       <w:pPr>
-        <w:ind w:left="2880" w:hanging="360"/>
-      </w:pPr>
+        <w:ind w:left="1080" w:hanging="720"/>
+      </w:pPr>
+      <w:rPr>
+        <w:rFonts w:hint="default"/>
+      </w:rPr>
     </w:lvl>
-    <w:lvl w:ilvl="4" w:tplc="08070019" w:tentative="1">
-      <w:start w:val="1"/>
-      <w:numFmt w:val="lowerLetter"/>
-      <w:lvlText w:val="%5."/>
-      <w:lvlJc w:val="left"/>
-      <w:pPr>
-        <w:ind w:left="3600" w:hanging="360"/>
-      </w:pPr>
-    </w:lvl>
-    <w:lvl w:ilvl="5" w:tplc="0807001B" w:tentative="1">
-      <w:start w:val="1"/>
-      <w:numFmt w:val="lowerRoman"/>
-      <w:lvlText w:val="%6."/>
-      <w:lvlJc w:val="right"/>
-      <w:pPr>
-        <w:ind w:left="4320" w:hanging="180"/>
-      </w:pPr>
-    </w:lvl>
-    <w:lvl w:ilvl="6" w:tplc="0807000F" w:tentative="1">
+    <w:lvl w:ilvl="3">
       <w:start w:val="1"/>
       <w:numFmt w:val="decimal"/>
-      <w:lvlText w:val="%7."/>
+      <w:isLgl/>
+      <w:lvlText w:val="%1.%2.%3.%4"/>
       <w:lvlJc w:val="left"/>
       <w:pPr>
-        <w:ind w:left="5040" w:hanging="360"/>
-      </w:pPr>
+        <w:ind w:left="1080" w:hanging="720"/>
+      </w:pPr>
+      <w:rPr>
+        <w:rFonts w:hint="default"/>
+      </w:rPr>
     </w:lvl>
-    <w:lvl w:ilvl="7" w:tplc="08070019" w:tentative="1">
+    <w:lvl w:ilvl="4">
       <w:start w:val="1"/>
-      <w:numFmt w:val="lowerLetter"/>
-      <w:lvlText w:val="%8."/>
+      <w:numFmt w:val="decimal"/>
+      <w:isLgl/>
+      <w:lvlText w:val="%1.%2.%3.%4.%5"/>
       <w:lvlJc w:val="left"/>
       <w:pPr>
-        <w:ind w:left="5760" w:hanging="360"/>
-      </w:pPr>
+        <w:ind w:left="1440" w:hanging="1080"/>
+      </w:pPr>
+      <w:rPr>
+        <w:rFonts w:hint="default"/>
+      </w:rPr>
     </w:lvl>
-    <w:lvl w:ilvl="8" w:tplc="0807001B" w:tentative="1">
+    <w:lvl w:ilvl="5">
       <w:start w:val="1"/>
-      <w:numFmt w:val="lowerRoman"/>
-      <w:lvlText w:val="%9."/>
-      <w:lvlJc w:val="right"/>
-      <w:pPr>
-        <w:ind w:left="6480" w:hanging="180"/>
-      </w:pPr>
+      <w:numFmt w:val="decimal"/>
+      <w:isLgl/>
+      <w:lvlText w:val="%1.%2.%3.%4.%5.%6"/>
+      <w:lvlJc w:val="left"/>
+      <w:pPr>
+        <w:ind w:left="1440" w:hanging="1080"/>
+      </w:pPr>
+      <w:rPr>
+        <w:rFonts w:hint="default"/>
+      </w:rPr>
+    </w:lvl>
+    <w:lvl w:ilvl="6">
+      <w:start w:val="1"/>
+      <w:numFmt w:val="decimal"/>
+      <w:isLgl/>
+      <w:lvlText w:val="%1.%2.%3.%4.%5.%6.%7"/>
+      <w:lvlJc w:val="left"/>
+      <w:pPr>
+        <w:ind w:left="1800" w:hanging="1440"/>
+      </w:pPr>
+      <w:rPr>
+        <w:rFonts w:hint="default"/>
+      </w:rPr>
+    </w:lvl>
+    <w:lvl w:ilvl="7">
+      <w:start w:val="1"/>
+      <w:numFmt w:val="decimal"/>
+      <w:isLgl/>
+      <w:lvlText w:val="%1.%2.%3.%4.%5.%6.%7.%8"/>
+      <w:lvlJc w:val="left"/>
+      <w:pPr>
+        <w:ind w:left="1800" w:hanging="1440"/>
+      </w:pPr>
+      <w:rPr>
+        <w:rFonts w:hint="default"/>
+      </w:rPr>
+    </w:lvl>
+    <w:lvl w:ilvl="8">
+      <w:start w:val="1"/>
+      <w:numFmt w:val="decimal"/>
+      <w:isLgl/>
+      <w:lvlText w:val="%1.%2.%3.%4.%5.%6.%7.%8.%9"/>
+      <w:lvlJc w:val="left"/>
+      <w:pPr>
+        <w:ind w:left="1800" w:hanging="1440"/>
+      </w:pPr>
+      <w:rPr>
+        <w:rFonts w:hint="default"/>
+      </w:rPr>
     </w:lvl>
   </w:abstractNum>
   <w:num w:numId="1">
@@ -8254,15 +8586,15 @@
     <w:lsdException w:name="Hashtag" w:semiHidden="1" w:unhideWhenUsed="1"/>
     <w:lsdException w:name="Unresolved Mention" w:semiHidden="1" w:unhideWhenUsed="1"/>
   </w:latentStyles>
-  <w:style w:type="paragraph" w:default="1" w:styleId="Standard">
+  <w:style w:type="paragraph" w:default="1" w:styleId="Normal">
     <w:name w:val="Normal"/>
     <w:qFormat/>
   </w:style>
-  <w:style w:type="paragraph" w:styleId="berschrift1">
+  <w:style w:type="paragraph" w:styleId="Heading1">
     <w:name w:val="heading 1"/>
-    <w:basedOn w:val="Standard"/>
-    <w:next w:val="Standard"/>
-    <w:link w:val="berschrift1Zchn"/>
+    <w:basedOn w:val="Normal"/>
+    <w:next w:val="Normal"/>
+    <w:link w:val="Heading1Char"/>
     <w:uiPriority w:val="9"/>
     <w:qFormat/>
     <w:rsid w:val="004618CF"/>
@@ -8279,11 +8611,11 @@
       <w:szCs w:val="32"/>
     </w:rPr>
   </w:style>
-  <w:style w:type="paragraph" w:styleId="berschrift2">
+  <w:style w:type="paragraph" w:styleId="Heading2">
     <w:name w:val="heading 2"/>
-    <w:basedOn w:val="Standard"/>
-    <w:next w:val="Standard"/>
-    <w:link w:val="berschrift2Zchn"/>
+    <w:basedOn w:val="Normal"/>
+    <w:next w:val="Normal"/>
+    <w:link w:val="Heading2Char"/>
     <w:uiPriority w:val="9"/>
     <w:unhideWhenUsed/>
     <w:qFormat/>
@@ -8301,11 +8633,11 @@
       <w:szCs w:val="26"/>
     </w:rPr>
   </w:style>
-  <w:style w:type="paragraph" w:styleId="berschrift3">
+  <w:style w:type="paragraph" w:styleId="Heading3">
     <w:name w:val="heading 3"/>
-    <w:basedOn w:val="Standard"/>
-    <w:next w:val="Standard"/>
-    <w:link w:val="berschrift3Zchn"/>
+    <w:basedOn w:val="Normal"/>
+    <w:next w:val="Normal"/>
+    <w:link w:val="Heading3Char"/>
     <w:uiPriority w:val="9"/>
     <w:unhideWhenUsed/>
     <w:qFormat/>
@@ -8323,13 +8655,13 @@
       <w:szCs w:val="24"/>
     </w:rPr>
   </w:style>
-  <w:style w:type="character" w:default="1" w:styleId="Absatz-Standardschriftart">
+  <w:style w:type="character" w:default="1" w:styleId="DefaultParagraphFont">
     <w:name w:val="Default Paragraph Font"/>
     <w:uiPriority w:val="1"/>
     <w:semiHidden/>
     <w:unhideWhenUsed/>
   </w:style>
-  <w:style w:type="table" w:default="1" w:styleId="NormaleTabelle">
+  <w:style w:type="table" w:default="1" w:styleId="TableNormal">
     <w:name w:val="Normal Table"/>
     <w:uiPriority w:val="99"/>
     <w:semiHidden/>
@@ -8344,16 +8676,16 @@
       </w:tblCellMar>
     </w:tblPr>
   </w:style>
-  <w:style w:type="numbering" w:default="1" w:styleId="KeineListe">
+  <w:style w:type="numbering" w:default="1" w:styleId="NoList">
     <w:name w:val="No List"/>
     <w:uiPriority w:val="99"/>
     <w:semiHidden/>
     <w:unhideWhenUsed/>
   </w:style>
-  <w:style w:type="character" w:customStyle="1" w:styleId="berschrift1Zchn">
-    <w:name w:val="Überschrift 1 Zchn"/>
-    <w:basedOn w:val="Absatz-Standardschriftart"/>
-    <w:link w:val="berschrift1"/>
+  <w:style w:type="character" w:customStyle="1" w:styleId="Heading1Char">
+    <w:name w:val="Heading 1 Char"/>
+    <w:basedOn w:val="DefaultParagraphFont"/>
+    <w:link w:val="Heading1"/>
     <w:uiPriority w:val="9"/>
     <w:rsid w:val="004618CF"/>
     <w:rPr>
@@ -8363,10 +8695,10 @@
       <w:szCs w:val="32"/>
     </w:rPr>
   </w:style>
-  <w:style w:type="paragraph" w:styleId="Inhaltsverzeichnisberschrift">
+  <w:style w:type="paragraph" w:styleId="TOCHeading">
     <w:name w:val="TOC Heading"/>
-    <w:basedOn w:val="berschrift1"/>
-    <w:next w:val="Standard"/>
+    <w:basedOn w:val="Heading1"/>
+    <w:next w:val="Normal"/>
     <w:uiPriority w:val="39"/>
     <w:unhideWhenUsed/>
     <w:qFormat/>
@@ -8378,10 +8710,10 @@
       <w:lang w:eastAsia="de-CH"/>
     </w:rPr>
   </w:style>
-  <w:style w:type="paragraph" w:styleId="Verzeichnis2">
+  <w:style w:type="paragraph" w:styleId="TOC2">
     <w:name w:val="toc 2"/>
-    <w:basedOn w:val="Standard"/>
-    <w:next w:val="Standard"/>
+    <w:basedOn w:val="Normal"/>
+    <w:next w:val="Normal"/>
     <w:autoRedefine/>
     <w:uiPriority w:val="39"/>
     <w:unhideWhenUsed/>
@@ -8395,10 +8727,10 @@
       <w:lang w:eastAsia="de-CH"/>
     </w:rPr>
   </w:style>
-  <w:style w:type="paragraph" w:styleId="Verzeichnis1">
+  <w:style w:type="paragraph" w:styleId="TOC1">
     <w:name w:val="toc 1"/>
-    <w:basedOn w:val="Standard"/>
-    <w:next w:val="Standard"/>
+    <w:basedOn w:val="Normal"/>
+    <w:next w:val="Normal"/>
     <w:autoRedefine/>
     <w:uiPriority w:val="39"/>
     <w:unhideWhenUsed/>
@@ -8416,10 +8748,10 @@
       <w:lang w:eastAsia="de-CH"/>
     </w:rPr>
   </w:style>
-  <w:style w:type="paragraph" w:styleId="Verzeichnis3">
+  <w:style w:type="paragraph" w:styleId="TOC3">
     <w:name w:val="toc 3"/>
-    <w:basedOn w:val="Standard"/>
-    <w:next w:val="Standard"/>
+    <w:basedOn w:val="Normal"/>
+    <w:next w:val="Normal"/>
     <w:autoRedefine/>
     <w:uiPriority w:val="39"/>
     <w:unhideWhenUsed/>
@@ -8438,10 +8770,10 @@
       <w:lang w:eastAsia="de-CH"/>
     </w:rPr>
   </w:style>
-  <w:style w:type="character" w:customStyle="1" w:styleId="berschrift2Zchn">
-    <w:name w:val="Überschrift 2 Zchn"/>
-    <w:basedOn w:val="Absatz-Standardschriftart"/>
-    <w:link w:val="berschrift2"/>
+  <w:style w:type="character" w:customStyle="1" w:styleId="Heading2Char">
+    <w:name w:val="Heading 2 Char"/>
+    <w:basedOn w:val="DefaultParagraphFont"/>
+    <w:link w:val="Heading2"/>
     <w:uiPriority w:val="9"/>
     <w:rsid w:val="004618CF"/>
     <w:rPr>
@@ -8451,10 +8783,10 @@
       <w:szCs w:val="26"/>
     </w:rPr>
   </w:style>
-  <w:style w:type="character" w:customStyle="1" w:styleId="berschrift3Zchn">
-    <w:name w:val="Überschrift 3 Zchn"/>
-    <w:basedOn w:val="Absatz-Standardschriftart"/>
-    <w:link w:val="berschrift3"/>
+  <w:style w:type="character" w:customStyle="1" w:styleId="Heading3Char">
+    <w:name w:val="Heading 3 Char"/>
+    <w:basedOn w:val="DefaultParagraphFont"/>
+    <w:link w:val="Heading3"/>
     <w:uiPriority w:val="9"/>
     <w:rsid w:val="004618CF"/>
     <w:rPr>
@@ -8466,7 +8798,7 @@
   </w:style>
   <w:style w:type="character" w:styleId="Hyperlink">
     <w:name w:val="Hyperlink"/>
-    <w:basedOn w:val="Absatz-Standardschriftart"/>
+    <w:basedOn w:val="DefaultParagraphFont"/>
     <w:uiPriority w:val="99"/>
     <w:unhideWhenUsed/>
     <w:rsid w:val="00DD2F9E"/>
@@ -8475,10 +8807,10 @@
       <w:u w:val="single"/>
     </w:rPr>
   </w:style>
-  <w:style w:type="paragraph" w:styleId="Kopfzeile">
+  <w:style w:type="paragraph" w:styleId="Header">
     <w:name w:val="header"/>
-    <w:basedOn w:val="Standard"/>
-    <w:link w:val="KopfzeileZchn"/>
+    <w:basedOn w:val="Normal"/>
+    <w:link w:val="HeaderChar"/>
     <w:uiPriority w:val="99"/>
     <w:unhideWhenUsed/>
     <w:rsid w:val="00AC6E25"/>
@@ -8490,17 +8822,17 @@
       <w:spacing w:after="0" w:line="240" w:lineRule="auto"/>
     </w:pPr>
   </w:style>
-  <w:style w:type="character" w:customStyle="1" w:styleId="KopfzeileZchn">
-    <w:name w:val="Kopfzeile Zchn"/>
-    <w:basedOn w:val="Absatz-Standardschriftart"/>
-    <w:link w:val="Kopfzeile"/>
+  <w:style w:type="character" w:customStyle="1" w:styleId="HeaderChar">
+    <w:name w:val="Header Char"/>
+    <w:basedOn w:val="DefaultParagraphFont"/>
+    <w:link w:val="Header"/>
     <w:uiPriority w:val="99"/>
     <w:rsid w:val="00AC6E25"/>
   </w:style>
-  <w:style w:type="paragraph" w:styleId="Fuzeile">
+  <w:style w:type="paragraph" w:styleId="Footer">
     <w:name w:val="footer"/>
-    <w:basedOn w:val="Standard"/>
-    <w:link w:val="FuzeileZchn"/>
+    <w:basedOn w:val="Normal"/>
+    <w:link w:val="FooterChar"/>
     <w:uiPriority w:val="99"/>
     <w:unhideWhenUsed/>
     <w:rsid w:val="00AC6E25"/>
@@ -8512,24 +8844,24 @@
       <w:spacing w:after="0" w:line="240" w:lineRule="auto"/>
     </w:pPr>
   </w:style>
-  <w:style w:type="character" w:customStyle="1" w:styleId="FuzeileZchn">
-    <w:name w:val="Fußzeile Zchn"/>
-    <w:basedOn w:val="Absatz-Standardschriftart"/>
-    <w:link w:val="Fuzeile"/>
+  <w:style w:type="character" w:customStyle="1" w:styleId="FooterChar">
+    <w:name w:val="Footer Char"/>
+    <w:basedOn w:val="DefaultParagraphFont"/>
+    <w:link w:val="Footer"/>
     <w:uiPriority w:val="99"/>
     <w:rsid w:val="00AC6E25"/>
   </w:style>
-  <w:style w:type="character" w:styleId="Seitenzahl">
+  <w:style w:type="character" w:styleId="PageNumber">
     <w:name w:val="page number"/>
-    <w:basedOn w:val="Absatz-Standardschriftart"/>
+    <w:basedOn w:val="DefaultParagraphFont"/>
     <w:uiPriority w:val="99"/>
     <w:semiHidden/>
     <w:unhideWhenUsed/>
     <w:rsid w:val="00AC6E25"/>
   </w:style>
-  <w:style w:type="paragraph" w:styleId="Listenabsatz">
+  <w:style w:type="paragraph" w:styleId="ListParagraph">
     <w:name w:val="List Paragraph"/>
-    <w:basedOn w:val="Standard"/>
+    <w:basedOn w:val="Normal"/>
     <w:uiPriority w:val="34"/>
     <w:qFormat/>
     <w:rsid w:val="00126A85"/>
@@ -8538,9 +8870,9 @@
       <w:contextualSpacing/>
     </w:pPr>
   </w:style>
-  <w:style w:type="paragraph" w:styleId="StandardWeb">
+  <w:style w:type="paragraph" w:styleId="NormalWeb">
     <w:name w:val="Normal (Web)"/>
-    <w:basedOn w:val="Standard"/>
+    <w:basedOn w:val="Normal"/>
     <w:uiPriority w:val="99"/>
     <w:semiHidden/>
     <w:unhideWhenUsed/>
@@ -8858,7 +9190,7 @@
 </file>
 
 <file path=customXml/itemProps1.xml><?xml version="1.0" encoding="utf-8"?>
-<ds:datastoreItem xmlns:ds="http://schemas.openxmlformats.org/officeDocument/2006/customXml" ds:itemID="{08CC56E5-62F1-4F52-9A4E-3B236D2BB2A8}">
+<ds:datastoreItem xmlns:ds="http://schemas.openxmlformats.org/officeDocument/2006/customXml" ds:itemID="{B82F18C5-B6E3-1341-8949-C8783235E7B5}">
   <ds:schemaRefs>
     <ds:schemaRef ds:uri="http://schemas.openxmlformats.org/officeDocument/2006/bibliography"/>
   </ds:schemaRefs>

</xml_diff>